<commit_message>
stage scene, score, game ending
</commit_message>
<xml_diff>
--- a/포트폴리오.docx
+++ b/포트폴리오.docx
@@ -1,6 +1,6 @@
 
 <file path=word/document.xml><?xml version="1.0" encoding="utf-8"?>
-<w:document xmlns:wpc="http://schemas.microsoft.com/office/word/2010/wordprocessingCanvas" xmlns:cx="http://schemas.microsoft.com/office/drawing/2014/chartex" xmlns:cx1="http://schemas.microsoft.com/office/drawing/2015/9/8/chartex" xmlns:cx2="http://schemas.microsoft.com/office/drawing/2015/10/21/chartex" xmlns:mc="http://schemas.openxmlformats.org/markup-compatibility/2006" xmlns:o="urn:schemas-microsoft-com:office:office" xmlns:r="http://schemas.openxmlformats.org/officeDocument/2006/relationships" xmlns:m="http://schemas.openxmlformats.org/officeDocument/2006/math" xmlns:v="urn:schemas-microsoft-com:vml" xmlns:wp14="http://schemas.microsoft.com/office/word/2010/wordprocessingDrawing" xmlns:wp="http://schemas.openxmlformats.org/drawingml/2006/wordprocessingDrawing" xmlns:w10="urn:schemas-microsoft-com:office:word" xmlns:w="http://schemas.openxmlformats.org/wordprocessingml/2006/main" xmlns:w14="http://schemas.microsoft.com/office/word/2010/wordml" xmlns:w15="http://schemas.microsoft.com/office/word/2012/wordml" xmlns:w16se="http://schemas.microsoft.com/office/word/2015/wordml/symex" xmlns:wpg="http://schemas.microsoft.com/office/word/2010/wordprocessingGroup" xmlns:wpi="http://schemas.microsoft.com/office/word/2010/wordprocessingInk" xmlns:wne="http://schemas.microsoft.com/office/word/2006/wordml" xmlns:wps="http://schemas.microsoft.com/office/word/2010/wordprocessingShape" mc:Ignorable="w14 w15 w16se wp14">
+<w:document xmlns:wpc="http://schemas.microsoft.com/office/word/2010/wordprocessingCanvas" xmlns:cx="http://schemas.microsoft.com/office/drawing/2014/chartex" xmlns:cx1="http://schemas.microsoft.com/office/drawing/2015/9/8/chartex" xmlns:cx2="http://schemas.microsoft.com/office/drawing/2015/10/21/chartex" xmlns:cx3="http://schemas.microsoft.com/office/drawing/2016/5/9/chartex" xmlns:cx4="http://schemas.microsoft.com/office/drawing/2016/5/10/chartex" xmlns:cx5="http://schemas.microsoft.com/office/drawing/2016/5/11/chartex" xmlns:mc="http://schemas.openxmlformats.org/markup-compatibility/2006" xmlns:o="urn:schemas-microsoft-com:office:office" xmlns:r="http://schemas.openxmlformats.org/officeDocument/2006/relationships" xmlns:m="http://schemas.openxmlformats.org/officeDocument/2006/math" xmlns:v="urn:schemas-microsoft-com:vml" xmlns:wp14="http://schemas.microsoft.com/office/word/2010/wordprocessingDrawing" xmlns:wp="http://schemas.openxmlformats.org/drawingml/2006/wordprocessingDrawing" xmlns:w10="urn:schemas-microsoft-com:office:word" xmlns:w="http://schemas.openxmlformats.org/wordprocessingml/2006/main" xmlns:w14="http://schemas.microsoft.com/office/word/2010/wordml" xmlns:w15="http://schemas.microsoft.com/office/word/2012/wordml" xmlns:w16se="http://schemas.microsoft.com/office/word/2015/wordml/symex" xmlns:wpg="http://schemas.microsoft.com/office/word/2010/wordprocessingGroup" xmlns:wpi="http://schemas.microsoft.com/office/word/2010/wordprocessingInk" xmlns:wne="http://schemas.microsoft.com/office/word/2006/wordml" xmlns:wps="http://schemas.microsoft.com/office/word/2010/wordprocessingShape" mc:Ignorable="w14 w15 w16se wp14">
   <w:body>
     <w:p>
       <w:pPr>
@@ -156,6 +156,7 @@
         </w:rPr>
         <w:t xml:space="preserve"> </w:t>
       </w:r>
+      <w:proofErr w:type="spellStart"/>
       <w:r>
         <w:rPr>
           <w:rFonts w:ascii="돋움체" w:eastAsia="돋움체" w:cs="돋움체"/>
@@ -167,16 +168,41 @@
         </w:rPr>
         <w:t>IEnumerator</w:t>
       </w:r>
-      <w:r>
-        <w:rPr>
-          <w:rFonts w:ascii="돋움체" w:eastAsia="돋움체" w:cs="돋움체"/>
-          <w:color w:val="000000"/>
-          <w:kern w:val="0"/>
-          <w:sz w:val="18"/>
-          <w:szCs w:val="19"/>
-          <w:highlight w:val="white"/>
-        </w:rPr>
-        <w:t xml:space="preserve"> State_Control() </w:t>
+      <w:proofErr w:type="spellEnd"/>
+      <w:r>
+        <w:rPr>
+          <w:rFonts w:ascii="돋움체" w:eastAsia="돋움체" w:cs="돋움체"/>
+          <w:color w:val="000000"/>
+          <w:kern w:val="0"/>
+          <w:sz w:val="18"/>
+          <w:szCs w:val="19"/>
+          <w:highlight w:val="white"/>
+        </w:rPr>
+        <w:t xml:space="preserve"> </w:t>
+      </w:r>
+      <w:proofErr w:type="spellStart"/>
+      <w:r>
+        <w:rPr>
+          <w:rFonts w:ascii="돋움체" w:eastAsia="돋움체" w:cs="돋움체"/>
+          <w:color w:val="000000"/>
+          <w:kern w:val="0"/>
+          <w:sz w:val="18"/>
+          <w:szCs w:val="19"/>
+          <w:highlight w:val="white"/>
+        </w:rPr>
+        <w:t>State_Control</w:t>
+      </w:r>
+      <w:proofErr w:type="spellEnd"/>
+      <w:r>
+        <w:rPr>
+          <w:rFonts w:ascii="돋움체" w:eastAsia="돋움체" w:cs="돋움체"/>
+          <w:color w:val="000000"/>
+          <w:kern w:val="0"/>
+          <w:sz w:val="18"/>
+          <w:szCs w:val="19"/>
+          <w:highlight w:val="white"/>
+        </w:rPr>
+        <w:t xml:space="preserve">() </w:t>
       </w:r>
       <w:r>
         <w:rPr>
@@ -452,6 +478,7 @@
         </w:rPr>
         <w:t xml:space="preserve"> </w:t>
       </w:r>
+      <w:proofErr w:type="spellStart"/>
       <w:r>
         <w:rPr>
           <w:rFonts w:ascii="돋움체" w:eastAsia="돋움체" w:cs="돋움체"/>
@@ -463,6 +490,7 @@
         </w:rPr>
         <w:t>WaitForSeconds</w:t>
       </w:r>
+      <w:proofErr w:type="spellEnd"/>
       <w:r>
         <w:rPr>
           <w:rFonts w:ascii="돋움체" w:eastAsia="돋움체" w:cs="돋움체"/>
@@ -521,7 +549,31 @@
           <w:szCs w:val="19"/>
           <w:highlight w:val="white"/>
         </w:rPr>
-        <w:t xml:space="preserve"> (current_state)</w:t>
+        <w:t xml:space="preserve"> (</w:t>
+      </w:r>
+      <w:proofErr w:type="spellStart"/>
+      <w:r>
+        <w:rPr>
+          <w:rFonts w:ascii="돋움체" w:eastAsia="돋움체" w:cs="돋움체"/>
+          <w:color w:val="000000"/>
+          <w:kern w:val="0"/>
+          <w:sz w:val="18"/>
+          <w:szCs w:val="19"/>
+          <w:highlight w:val="white"/>
+        </w:rPr>
+        <w:t>current_state</w:t>
+      </w:r>
+      <w:proofErr w:type="spellEnd"/>
+      <w:r>
+        <w:rPr>
+          <w:rFonts w:ascii="돋움체" w:eastAsia="돋움체" w:cs="돋움체"/>
+          <w:color w:val="000000"/>
+          <w:kern w:val="0"/>
+          <w:sz w:val="18"/>
+          <w:szCs w:val="19"/>
+          <w:highlight w:val="white"/>
+        </w:rPr>
+        <w:t>)</w:t>
       </w:r>
     </w:p>
     <w:p>
@@ -599,6 +651,7 @@
         </w:rPr>
         <w:t xml:space="preserve"> </w:t>
       </w:r>
+      <w:proofErr w:type="spellStart"/>
       <w:r>
         <w:rPr>
           <w:rFonts w:ascii="돋움체" w:eastAsia="돋움체" w:cs="돋움체"/>
@@ -619,7 +672,19 @@
           <w:szCs w:val="19"/>
           <w:highlight w:val="white"/>
         </w:rPr>
-        <w:t>.idle:</w:t>
+        <w:t>.idle</w:t>
+      </w:r>
+      <w:proofErr w:type="spellEnd"/>
+      <w:r>
+        <w:rPr>
+          <w:rFonts w:ascii="돋움체" w:eastAsia="돋움체" w:cs="돋움체"/>
+          <w:color w:val="000000"/>
+          <w:kern w:val="0"/>
+          <w:sz w:val="18"/>
+          <w:szCs w:val="19"/>
+          <w:highlight w:val="white"/>
+        </w:rPr>
+        <w:t>:</w:t>
       </w:r>
     </w:p>
     <w:p>
@@ -719,6 +784,7 @@
         </w:rPr>
         <w:t xml:space="preserve"> </w:t>
       </w:r>
+      <w:proofErr w:type="spellStart"/>
       <w:r>
         <w:rPr>
           <w:rFonts w:ascii="돋움체" w:eastAsia="돋움체" w:cs="돋움체"/>
@@ -739,7 +805,19 @@
           <w:szCs w:val="19"/>
           <w:highlight w:val="white"/>
         </w:rPr>
-        <w:t>.walk:</w:t>
+        <w:t>.walk</w:t>
+      </w:r>
+      <w:proofErr w:type="spellEnd"/>
+      <w:r>
+        <w:rPr>
+          <w:rFonts w:ascii="돋움체" w:eastAsia="돋움체" w:cs="돋움체"/>
+          <w:color w:val="000000"/>
+          <w:kern w:val="0"/>
+          <w:sz w:val="18"/>
+          <w:szCs w:val="19"/>
+          <w:highlight w:val="white"/>
+        </w:rPr>
+        <w:t>:</w:t>
       </w:r>
     </w:p>
     <w:p>
@@ -766,7 +844,79 @@
           <w:szCs w:val="19"/>
           <w:highlight w:val="white"/>
         </w:rPr>
-        <w:t xml:space="preserve">                    rayDirection = playerTr.position - transform.position;</w:t>
+        <w:t xml:space="preserve">                    </w:t>
+      </w:r>
+      <w:proofErr w:type="spellStart"/>
+      <w:r>
+        <w:rPr>
+          <w:rFonts w:ascii="돋움체" w:eastAsia="돋움체" w:cs="돋움체"/>
+          <w:color w:val="000000"/>
+          <w:kern w:val="0"/>
+          <w:sz w:val="18"/>
+          <w:szCs w:val="19"/>
+          <w:highlight w:val="white"/>
+        </w:rPr>
+        <w:t>rayDirection</w:t>
+      </w:r>
+      <w:proofErr w:type="spellEnd"/>
+      <w:r>
+        <w:rPr>
+          <w:rFonts w:ascii="돋움체" w:eastAsia="돋움체" w:cs="돋움체"/>
+          <w:color w:val="000000"/>
+          <w:kern w:val="0"/>
+          <w:sz w:val="18"/>
+          <w:szCs w:val="19"/>
+          <w:highlight w:val="white"/>
+        </w:rPr>
+        <w:t xml:space="preserve"> = </w:t>
+      </w:r>
+      <w:proofErr w:type="spellStart"/>
+      <w:r>
+        <w:rPr>
+          <w:rFonts w:ascii="돋움체" w:eastAsia="돋움체" w:cs="돋움체"/>
+          <w:color w:val="000000"/>
+          <w:kern w:val="0"/>
+          <w:sz w:val="18"/>
+          <w:szCs w:val="19"/>
+          <w:highlight w:val="white"/>
+        </w:rPr>
+        <w:t>playerTr.position</w:t>
+      </w:r>
+      <w:proofErr w:type="spellEnd"/>
+      <w:r>
+        <w:rPr>
+          <w:rFonts w:ascii="돋움체" w:eastAsia="돋움체" w:cs="돋움체"/>
+          <w:color w:val="000000"/>
+          <w:kern w:val="0"/>
+          <w:sz w:val="18"/>
+          <w:szCs w:val="19"/>
+          <w:highlight w:val="white"/>
+        </w:rPr>
+        <w:t xml:space="preserve"> - </w:t>
+      </w:r>
+      <w:proofErr w:type="spellStart"/>
+      <w:r>
+        <w:rPr>
+          <w:rFonts w:ascii="돋움체" w:eastAsia="돋움체" w:cs="돋움체"/>
+          <w:color w:val="000000"/>
+          <w:kern w:val="0"/>
+          <w:sz w:val="18"/>
+          <w:szCs w:val="19"/>
+          <w:highlight w:val="white"/>
+        </w:rPr>
+        <w:t>transform.position</w:t>
+      </w:r>
+      <w:proofErr w:type="spellEnd"/>
+      <w:r>
+        <w:rPr>
+          <w:rFonts w:ascii="돋움체" w:eastAsia="돋움체" w:cs="돋움체"/>
+          <w:color w:val="000000"/>
+          <w:kern w:val="0"/>
+          <w:sz w:val="18"/>
+          <w:szCs w:val="19"/>
+          <w:highlight w:val="white"/>
+        </w:rPr>
+        <w:t>;</w:t>
       </w:r>
     </w:p>
     <w:p>
@@ -837,7 +987,55 @@
           <w:szCs w:val="19"/>
           <w:highlight w:val="white"/>
         </w:rPr>
-        <w:t>.Angle(rayDirection, transform.forward)) &lt; 45)</w:t>
+        <w:t>.Angle(</w:t>
+      </w:r>
+      <w:proofErr w:type="spellStart"/>
+      <w:r>
+        <w:rPr>
+          <w:rFonts w:ascii="돋움체" w:eastAsia="돋움체" w:cs="돋움체"/>
+          <w:color w:val="000000"/>
+          <w:kern w:val="0"/>
+          <w:sz w:val="18"/>
+          <w:szCs w:val="19"/>
+          <w:highlight w:val="white"/>
+        </w:rPr>
+        <w:t>rayDirection</w:t>
+      </w:r>
+      <w:proofErr w:type="spellEnd"/>
+      <w:r>
+        <w:rPr>
+          <w:rFonts w:ascii="돋움체" w:eastAsia="돋움체" w:cs="돋움체"/>
+          <w:color w:val="000000"/>
+          <w:kern w:val="0"/>
+          <w:sz w:val="18"/>
+          <w:szCs w:val="19"/>
+          <w:highlight w:val="white"/>
+        </w:rPr>
+        <w:t xml:space="preserve">, </w:t>
+      </w:r>
+      <w:proofErr w:type="spellStart"/>
+      <w:r>
+        <w:rPr>
+          <w:rFonts w:ascii="돋움체" w:eastAsia="돋움체" w:cs="돋움체"/>
+          <w:color w:val="000000"/>
+          <w:kern w:val="0"/>
+          <w:sz w:val="18"/>
+          <w:szCs w:val="19"/>
+          <w:highlight w:val="white"/>
+        </w:rPr>
+        <w:t>transform.forward</w:t>
+      </w:r>
+      <w:proofErr w:type="spellEnd"/>
+      <w:r>
+        <w:rPr>
+          <w:rFonts w:ascii="돋움체" w:eastAsia="돋움체" w:cs="돋움체"/>
+          <w:color w:val="000000"/>
+          <w:kern w:val="0"/>
+          <w:sz w:val="18"/>
+          <w:szCs w:val="19"/>
+          <w:highlight w:val="white"/>
+        </w:rPr>
+        <w:t>)) &lt; 45)</w:t>
       </w:r>
     </w:p>
     <w:p>
@@ -1031,6 +1229,7 @@
         </w:rPr>
         <w:t xml:space="preserve"> (</w:t>
       </w:r>
+      <w:proofErr w:type="spellStart"/>
       <w:r>
         <w:rPr>
           <w:rFonts w:ascii="돋움체" w:eastAsia="돋움체" w:cs="돋움체"/>
@@ -1051,7 +1250,67 @@
           <w:szCs w:val="19"/>
           <w:highlight w:val="white"/>
         </w:rPr>
-        <w:t xml:space="preserve">.Raycast(transform.position, rayDirection, </w:t>
+        <w:t>.Raycast</w:t>
+      </w:r>
+      <w:proofErr w:type="spellEnd"/>
+      <w:r>
+        <w:rPr>
+          <w:rFonts w:ascii="돋움체" w:eastAsia="돋움체" w:cs="돋움체"/>
+          <w:color w:val="000000"/>
+          <w:kern w:val="0"/>
+          <w:sz w:val="18"/>
+          <w:szCs w:val="19"/>
+          <w:highlight w:val="white"/>
+        </w:rPr>
+        <w:t>(</w:t>
+      </w:r>
+      <w:proofErr w:type="spellStart"/>
+      <w:r>
+        <w:rPr>
+          <w:rFonts w:ascii="돋움체" w:eastAsia="돋움체" w:cs="돋움체"/>
+          <w:color w:val="000000"/>
+          <w:kern w:val="0"/>
+          <w:sz w:val="18"/>
+          <w:szCs w:val="19"/>
+          <w:highlight w:val="white"/>
+        </w:rPr>
+        <w:t>transform.position</w:t>
+      </w:r>
+      <w:proofErr w:type="spellEnd"/>
+      <w:r>
+        <w:rPr>
+          <w:rFonts w:ascii="돋움체" w:eastAsia="돋움체" w:cs="돋움체"/>
+          <w:color w:val="000000"/>
+          <w:kern w:val="0"/>
+          <w:sz w:val="18"/>
+          <w:szCs w:val="19"/>
+          <w:highlight w:val="white"/>
+        </w:rPr>
+        <w:t xml:space="preserve">, </w:t>
+      </w:r>
+      <w:proofErr w:type="spellStart"/>
+      <w:r>
+        <w:rPr>
+          <w:rFonts w:ascii="돋움체" w:eastAsia="돋움체" w:cs="돋움체"/>
+          <w:color w:val="000000"/>
+          <w:kern w:val="0"/>
+          <w:sz w:val="18"/>
+          <w:szCs w:val="19"/>
+          <w:highlight w:val="white"/>
+        </w:rPr>
+        <w:t>rayDirection</w:t>
+      </w:r>
+      <w:proofErr w:type="spellEnd"/>
+      <w:r>
+        <w:rPr>
+          <w:rFonts w:ascii="돋움체" w:eastAsia="돋움체" w:cs="돋움체"/>
+          <w:color w:val="000000"/>
+          <w:kern w:val="0"/>
+          <w:sz w:val="18"/>
+          <w:szCs w:val="19"/>
+          <w:highlight w:val="white"/>
+        </w:rPr>
+        <w:t xml:space="preserve">, </w:t>
       </w:r>
       <w:r>
         <w:rPr>
@@ -1220,7 +1479,55 @@
           <w:szCs w:val="19"/>
           <w:highlight w:val="white"/>
         </w:rPr>
-        <w:t xml:space="preserve">.Distance(transform.position, playerTr.position) &lt; 20.0f) </w:t>
+        <w:t>.Distance(</w:t>
+      </w:r>
+      <w:proofErr w:type="spellStart"/>
+      <w:r>
+        <w:rPr>
+          <w:rFonts w:ascii="돋움체" w:eastAsia="돋움체" w:cs="돋움체"/>
+          <w:color w:val="000000"/>
+          <w:kern w:val="0"/>
+          <w:sz w:val="18"/>
+          <w:szCs w:val="19"/>
+          <w:highlight w:val="white"/>
+        </w:rPr>
+        <w:t>transform.position</w:t>
+      </w:r>
+      <w:proofErr w:type="spellEnd"/>
+      <w:r>
+        <w:rPr>
+          <w:rFonts w:ascii="돋움체" w:eastAsia="돋움체" w:cs="돋움체"/>
+          <w:color w:val="000000"/>
+          <w:kern w:val="0"/>
+          <w:sz w:val="18"/>
+          <w:szCs w:val="19"/>
+          <w:highlight w:val="white"/>
+        </w:rPr>
+        <w:t xml:space="preserve">, </w:t>
+      </w:r>
+      <w:proofErr w:type="spellStart"/>
+      <w:r>
+        <w:rPr>
+          <w:rFonts w:ascii="돋움체" w:eastAsia="돋움체" w:cs="돋움체"/>
+          <w:color w:val="000000"/>
+          <w:kern w:val="0"/>
+          <w:sz w:val="18"/>
+          <w:szCs w:val="19"/>
+          <w:highlight w:val="white"/>
+        </w:rPr>
+        <w:t>playerTr.position</w:t>
+      </w:r>
+      <w:proofErr w:type="spellEnd"/>
+      <w:r>
+        <w:rPr>
+          <w:rFonts w:ascii="돋움체" w:eastAsia="돋움체" w:cs="돋움체"/>
+          <w:color w:val="000000"/>
+          <w:kern w:val="0"/>
+          <w:sz w:val="18"/>
+          <w:szCs w:val="19"/>
+          <w:highlight w:val="white"/>
+        </w:rPr>
+        <w:t xml:space="preserve">) &lt; 20.0f) </w:t>
       </w:r>
     </w:p>
     <w:p>
@@ -1389,8 +1696,33 @@
           <w:szCs w:val="19"/>
           <w:highlight w:val="white"/>
         </w:rPr>
-        <w:t xml:space="preserve">                                current_state = </w:t>
-      </w:r>
+        <w:t xml:space="preserve">                                </w:t>
+      </w:r>
+      <w:proofErr w:type="spellStart"/>
+      <w:r>
+        <w:rPr>
+          <w:rFonts w:ascii="돋움체" w:eastAsia="돋움체" w:cs="돋움체"/>
+          <w:color w:val="000000"/>
+          <w:kern w:val="0"/>
+          <w:sz w:val="18"/>
+          <w:szCs w:val="19"/>
+          <w:highlight w:val="white"/>
+        </w:rPr>
+        <w:t>current_state</w:t>
+      </w:r>
+      <w:proofErr w:type="spellEnd"/>
+      <w:r>
+        <w:rPr>
+          <w:rFonts w:ascii="돋움체" w:eastAsia="돋움체" w:cs="돋움체"/>
+          <w:color w:val="000000"/>
+          <w:kern w:val="0"/>
+          <w:sz w:val="18"/>
+          <w:szCs w:val="19"/>
+          <w:highlight w:val="white"/>
+        </w:rPr>
+        <w:t xml:space="preserve"> = </w:t>
+      </w:r>
+      <w:proofErr w:type="spellStart"/>
       <w:r>
         <w:rPr>
           <w:rFonts w:ascii="돋움체" w:eastAsia="돋움체" w:cs="돋움체"/>
@@ -1411,7 +1743,19 @@
           <w:szCs w:val="19"/>
           <w:highlight w:val="white"/>
         </w:rPr>
-        <w:t xml:space="preserve">.trace; </w:t>
+        <w:t>.trace</w:t>
+      </w:r>
+      <w:proofErr w:type="spellEnd"/>
+      <w:r>
+        <w:rPr>
+          <w:rFonts w:ascii="돋움체" w:eastAsia="돋움체" w:cs="돋움체"/>
+          <w:color w:val="000000"/>
+          <w:kern w:val="0"/>
+          <w:sz w:val="18"/>
+          <w:szCs w:val="19"/>
+          <w:highlight w:val="white"/>
+        </w:rPr>
+        <w:t xml:space="preserve">; </w:t>
       </w:r>
       <w:r>
         <w:rPr>
@@ -1585,7 +1929,55 @@
           <w:szCs w:val="19"/>
           <w:highlight w:val="white"/>
         </w:rPr>
-        <w:t>.Distance(transform.position, tarPos) &lt;= 0.5f)</w:t>
+        <w:t>.Distance(</w:t>
+      </w:r>
+      <w:proofErr w:type="spellStart"/>
+      <w:r>
+        <w:rPr>
+          <w:rFonts w:ascii="돋움체" w:eastAsia="돋움체" w:cs="돋움체"/>
+          <w:color w:val="000000"/>
+          <w:kern w:val="0"/>
+          <w:sz w:val="18"/>
+          <w:szCs w:val="19"/>
+          <w:highlight w:val="white"/>
+        </w:rPr>
+        <w:t>transform.position</w:t>
+      </w:r>
+      <w:proofErr w:type="spellEnd"/>
+      <w:r>
+        <w:rPr>
+          <w:rFonts w:ascii="돋움체" w:eastAsia="돋움체" w:cs="돋움체"/>
+          <w:color w:val="000000"/>
+          <w:kern w:val="0"/>
+          <w:sz w:val="18"/>
+          <w:szCs w:val="19"/>
+          <w:highlight w:val="white"/>
+        </w:rPr>
+        <w:t xml:space="preserve">, </w:t>
+      </w:r>
+      <w:proofErr w:type="spellStart"/>
+      <w:r>
+        <w:rPr>
+          <w:rFonts w:ascii="돋움체" w:eastAsia="돋움체" w:cs="돋움체"/>
+          <w:color w:val="000000"/>
+          <w:kern w:val="0"/>
+          <w:sz w:val="18"/>
+          <w:szCs w:val="19"/>
+          <w:highlight w:val="white"/>
+        </w:rPr>
+        <w:t>tarPos</w:t>
+      </w:r>
+      <w:proofErr w:type="spellEnd"/>
+      <w:r>
+        <w:rPr>
+          <w:rFonts w:ascii="돋움체" w:eastAsia="돋움체" w:cs="돋움체"/>
+          <w:color w:val="000000"/>
+          <w:kern w:val="0"/>
+          <w:sz w:val="18"/>
+          <w:szCs w:val="19"/>
+          <w:highlight w:val="white"/>
+        </w:rPr>
+        <w:t>) &lt;= 0.5f)</w:t>
       </w:r>
     </w:p>
     <w:p>
@@ -1612,7 +2004,31 @@
           <w:szCs w:val="19"/>
           <w:highlight w:val="white"/>
         </w:rPr>
-        <w:t xml:space="preserve">                        GetNextPosition(); </w:t>
+        <w:t xml:space="preserve">                        </w:t>
+      </w:r>
+      <w:proofErr w:type="spellStart"/>
+      <w:r>
+        <w:rPr>
+          <w:rFonts w:ascii="돋움체" w:eastAsia="돋움체" w:cs="돋움체"/>
+          <w:color w:val="000000"/>
+          <w:kern w:val="0"/>
+          <w:sz w:val="18"/>
+          <w:szCs w:val="19"/>
+          <w:highlight w:val="white"/>
+        </w:rPr>
+        <w:t>GetNextPosition</w:t>
+      </w:r>
+      <w:proofErr w:type="spellEnd"/>
+      <w:r>
+        <w:rPr>
+          <w:rFonts w:ascii="돋움체" w:eastAsia="돋움체" w:cs="돋움체"/>
+          <w:color w:val="000000"/>
+          <w:kern w:val="0"/>
+          <w:sz w:val="18"/>
+          <w:szCs w:val="19"/>
+          <w:highlight w:val="white"/>
+        </w:rPr>
+        <w:t xml:space="preserve">(); </w:t>
       </w:r>
       <w:r>
         <w:rPr>
@@ -1669,6 +2085,7 @@
         </w:rPr>
         <w:t xml:space="preserve"> </w:t>
       </w:r>
+      <w:proofErr w:type="spellStart"/>
       <w:r>
         <w:rPr>
           <w:rFonts w:ascii="돋움체" w:eastAsia="돋움체" w:cs="돋움체" w:hint="eastAsia"/>
@@ -1680,6 +2097,7 @@
         </w:rPr>
         <w:t>이동완료했을때</w:t>
       </w:r>
+      <w:proofErr w:type="spellEnd"/>
       <w:r>
         <w:rPr>
           <w:rFonts w:ascii="돋움체" w:eastAsia="돋움체" w:cs="돋움체"/>
@@ -1749,7 +2167,55 @@
           <w:szCs w:val="19"/>
           <w:highlight w:val="white"/>
         </w:rPr>
-        <w:t xml:space="preserve">                    nav.SetDestination(tarPos);</w:t>
+        <w:t xml:space="preserve">                    </w:t>
+      </w:r>
+      <w:proofErr w:type="spellStart"/>
+      <w:r>
+        <w:rPr>
+          <w:rFonts w:ascii="돋움체" w:eastAsia="돋움체" w:cs="돋움체"/>
+          <w:color w:val="000000"/>
+          <w:kern w:val="0"/>
+          <w:sz w:val="18"/>
+          <w:szCs w:val="19"/>
+          <w:highlight w:val="white"/>
+        </w:rPr>
+        <w:t>nav.SetDestination</w:t>
+      </w:r>
+      <w:proofErr w:type="spellEnd"/>
+      <w:r>
+        <w:rPr>
+          <w:rFonts w:ascii="돋움체" w:eastAsia="돋움체" w:cs="돋움체"/>
+          <w:color w:val="000000"/>
+          <w:kern w:val="0"/>
+          <w:sz w:val="18"/>
+          <w:szCs w:val="19"/>
+          <w:highlight w:val="white"/>
+        </w:rPr>
+        <w:t>(</w:t>
+      </w:r>
+      <w:proofErr w:type="spellStart"/>
+      <w:r>
+        <w:rPr>
+          <w:rFonts w:ascii="돋움체" w:eastAsia="돋움체" w:cs="돋움체"/>
+          <w:color w:val="000000"/>
+          <w:kern w:val="0"/>
+          <w:sz w:val="18"/>
+          <w:szCs w:val="19"/>
+          <w:highlight w:val="white"/>
+        </w:rPr>
+        <w:t>tarPos</w:t>
+      </w:r>
+      <w:proofErr w:type="spellEnd"/>
+      <w:r>
+        <w:rPr>
+          <w:rFonts w:ascii="돋움체" w:eastAsia="돋움체" w:cs="돋움체"/>
+          <w:color w:val="000000"/>
+          <w:kern w:val="0"/>
+          <w:sz w:val="18"/>
+          <w:szCs w:val="19"/>
+          <w:highlight w:val="white"/>
+        </w:rPr>
+        <w:t>);</w:t>
       </w:r>
     </w:p>
     <w:p>
@@ -1849,6 +2315,7 @@
         </w:rPr>
         <w:t xml:space="preserve"> </w:t>
       </w:r>
+      <w:proofErr w:type="spellStart"/>
       <w:r>
         <w:rPr>
           <w:rFonts w:ascii="돋움체" w:eastAsia="돋움체" w:cs="돋움체"/>
@@ -1869,7 +2336,19 @@
           <w:szCs w:val="19"/>
           <w:highlight w:val="white"/>
         </w:rPr>
-        <w:t>.trace:</w:t>
+        <w:t>.trace</w:t>
+      </w:r>
+      <w:proofErr w:type="spellEnd"/>
+      <w:r>
+        <w:rPr>
+          <w:rFonts w:ascii="돋움체" w:eastAsia="돋움체" w:cs="돋움체"/>
+          <w:color w:val="000000"/>
+          <w:kern w:val="0"/>
+          <w:sz w:val="18"/>
+          <w:szCs w:val="19"/>
+          <w:highlight w:val="white"/>
+        </w:rPr>
+        <w:t>:</w:t>
       </w:r>
     </w:p>
     <w:p>
@@ -1896,7 +2375,31 @@
           <w:szCs w:val="19"/>
           <w:highlight w:val="white"/>
         </w:rPr>
-        <w:t xml:space="preserve">                    anim.SetTrigger(</w:t>
+        <w:t xml:space="preserve">                    </w:t>
+      </w:r>
+      <w:proofErr w:type="spellStart"/>
+      <w:r>
+        <w:rPr>
+          <w:rFonts w:ascii="돋움체" w:eastAsia="돋움체" w:cs="돋움체"/>
+          <w:color w:val="000000"/>
+          <w:kern w:val="0"/>
+          <w:sz w:val="18"/>
+          <w:szCs w:val="19"/>
+          <w:highlight w:val="white"/>
+        </w:rPr>
+        <w:t>anim.SetTrigger</w:t>
+      </w:r>
+      <w:proofErr w:type="spellEnd"/>
+      <w:r>
+        <w:rPr>
+          <w:rFonts w:ascii="돋움체" w:eastAsia="돋움체" w:cs="돋움체"/>
+          <w:color w:val="000000"/>
+          <w:kern w:val="0"/>
+          <w:sz w:val="18"/>
+          <w:szCs w:val="19"/>
+          <w:highlight w:val="white"/>
+        </w:rPr>
+        <w:t>(</w:t>
       </w:r>
       <w:r>
         <w:rPr>
@@ -1945,7 +2448,55 @@
           <w:szCs w:val="19"/>
           <w:highlight w:val="white"/>
         </w:rPr>
-        <w:t xml:space="preserve">                    nav.SetDestination(playerTr.position); </w:t>
+        <w:t xml:space="preserve">                    </w:t>
+      </w:r>
+      <w:proofErr w:type="spellStart"/>
+      <w:r>
+        <w:rPr>
+          <w:rFonts w:ascii="돋움체" w:eastAsia="돋움체" w:cs="돋움체"/>
+          <w:color w:val="000000"/>
+          <w:kern w:val="0"/>
+          <w:sz w:val="18"/>
+          <w:szCs w:val="19"/>
+          <w:highlight w:val="white"/>
+        </w:rPr>
+        <w:t>nav.SetDestination</w:t>
+      </w:r>
+      <w:proofErr w:type="spellEnd"/>
+      <w:r>
+        <w:rPr>
+          <w:rFonts w:ascii="돋움체" w:eastAsia="돋움체" w:cs="돋움체"/>
+          <w:color w:val="000000"/>
+          <w:kern w:val="0"/>
+          <w:sz w:val="18"/>
+          <w:szCs w:val="19"/>
+          <w:highlight w:val="white"/>
+        </w:rPr>
+        <w:t>(</w:t>
+      </w:r>
+      <w:proofErr w:type="spellStart"/>
+      <w:r>
+        <w:rPr>
+          <w:rFonts w:ascii="돋움체" w:eastAsia="돋움체" w:cs="돋움체"/>
+          <w:color w:val="000000"/>
+          <w:kern w:val="0"/>
+          <w:sz w:val="18"/>
+          <w:szCs w:val="19"/>
+          <w:highlight w:val="white"/>
+        </w:rPr>
+        <w:t>playerTr.position</w:t>
+      </w:r>
+      <w:proofErr w:type="spellEnd"/>
+      <w:r>
+        <w:rPr>
+          <w:rFonts w:ascii="돋움체" w:eastAsia="돋움체" w:cs="돋움체"/>
+          <w:color w:val="000000"/>
+          <w:kern w:val="0"/>
+          <w:sz w:val="18"/>
+          <w:szCs w:val="19"/>
+          <w:highlight w:val="white"/>
+        </w:rPr>
+        <w:t xml:space="preserve">); </w:t>
       </w:r>
     </w:p>
     <w:p>
@@ -2016,7 +2567,55 @@
           <w:szCs w:val="19"/>
           <w:highlight w:val="white"/>
         </w:rPr>
-        <w:t>.Distance(transform.position, playerTr.position) &lt; 5f)</w:t>
+        <w:t>.Distance(</w:t>
+      </w:r>
+      <w:proofErr w:type="spellStart"/>
+      <w:r>
+        <w:rPr>
+          <w:rFonts w:ascii="돋움체" w:eastAsia="돋움체" w:cs="돋움체"/>
+          <w:color w:val="000000"/>
+          <w:kern w:val="0"/>
+          <w:sz w:val="18"/>
+          <w:szCs w:val="19"/>
+          <w:highlight w:val="white"/>
+        </w:rPr>
+        <w:t>transform.position</w:t>
+      </w:r>
+      <w:proofErr w:type="spellEnd"/>
+      <w:r>
+        <w:rPr>
+          <w:rFonts w:ascii="돋움체" w:eastAsia="돋움체" w:cs="돋움체"/>
+          <w:color w:val="000000"/>
+          <w:kern w:val="0"/>
+          <w:sz w:val="18"/>
+          <w:szCs w:val="19"/>
+          <w:highlight w:val="white"/>
+        </w:rPr>
+        <w:t xml:space="preserve">, </w:t>
+      </w:r>
+      <w:proofErr w:type="spellStart"/>
+      <w:r>
+        <w:rPr>
+          <w:rFonts w:ascii="돋움체" w:eastAsia="돋움체" w:cs="돋움체"/>
+          <w:color w:val="000000"/>
+          <w:kern w:val="0"/>
+          <w:sz w:val="18"/>
+          <w:szCs w:val="19"/>
+          <w:highlight w:val="white"/>
+        </w:rPr>
+        <w:t>playerTr.position</w:t>
+      </w:r>
+      <w:proofErr w:type="spellEnd"/>
+      <w:r>
+        <w:rPr>
+          <w:rFonts w:ascii="돋움체" w:eastAsia="돋움체" w:cs="돋움체"/>
+          <w:color w:val="000000"/>
+          <w:kern w:val="0"/>
+          <w:sz w:val="18"/>
+          <w:szCs w:val="19"/>
+          <w:highlight w:val="white"/>
+        </w:rPr>
+        <w:t>) &lt; 5f)</w:t>
       </w:r>
     </w:p>
     <w:p>
@@ -2186,8 +2785,33 @@
           <w:szCs w:val="19"/>
           <w:highlight w:val="white"/>
         </w:rPr>
-        <w:t xml:space="preserve">                        current_state = </w:t>
-      </w:r>
+        <w:t xml:space="preserve">                        </w:t>
+      </w:r>
+      <w:proofErr w:type="spellStart"/>
+      <w:r>
+        <w:rPr>
+          <w:rFonts w:ascii="돋움체" w:eastAsia="돋움체" w:cs="돋움체"/>
+          <w:color w:val="000000"/>
+          <w:kern w:val="0"/>
+          <w:sz w:val="18"/>
+          <w:szCs w:val="19"/>
+          <w:highlight w:val="white"/>
+        </w:rPr>
+        <w:t>current_state</w:t>
+      </w:r>
+      <w:proofErr w:type="spellEnd"/>
+      <w:r>
+        <w:rPr>
+          <w:rFonts w:ascii="돋움체" w:eastAsia="돋움체" w:cs="돋움체"/>
+          <w:color w:val="000000"/>
+          <w:kern w:val="0"/>
+          <w:sz w:val="18"/>
+          <w:szCs w:val="19"/>
+          <w:highlight w:val="white"/>
+        </w:rPr>
+        <w:t xml:space="preserve"> = </w:t>
+      </w:r>
+      <w:proofErr w:type="spellStart"/>
       <w:r>
         <w:rPr>
           <w:rFonts w:ascii="돋움체" w:eastAsia="돋움체" w:cs="돋움체"/>
@@ -2208,7 +2832,19 @@
           <w:szCs w:val="19"/>
           <w:highlight w:val="white"/>
         </w:rPr>
-        <w:t xml:space="preserve">.attack; </w:t>
+        <w:t>.attack</w:t>
+      </w:r>
+      <w:proofErr w:type="spellEnd"/>
+      <w:r>
+        <w:rPr>
+          <w:rFonts w:ascii="돋움체" w:eastAsia="돋움체" w:cs="돋움체"/>
+          <w:color w:val="000000"/>
+          <w:kern w:val="0"/>
+          <w:sz w:val="18"/>
+          <w:szCs w:val="19"/>
+          <w:highlight w:val="white"/>
+        </w:rPr>
+        <w:t xml:space="preserve">; </w:t>
       </w:r>
       <w:r>
         <w:rPr>
@@ -2357,6 +2993,7 @@
         </w:rPr>
         <w:t xml:space="preserve"> </w:t>
       </w:r>
+      <w:proofErr w:type="spellStart"/>
       <w:r>
         <w:rPr>
           <w:rFonts w:ascii="돋움체" w:eastAsia="돋움체" w:cs="돋움체"/>
@@ -2377,7 +3014,19 @@
           <w:szCs w:val="19"/>
           <w:highlight w:val="white"/>
         </w:rPr>
-        <w:t>.attack:</w:t>
+        <w:t>.attack</w:t>
+      </w:r>
+      <w:proofErr w:type="spellEnd"/>
+      <w:r>
+        <w:rPr>
+          <w:rFonts w:ascii="돋움체" w:eastAsia="돋움체" w:cs="돋움체"/>
+          <w:color w:val="000000"/>
+          <w:kern w:val="0"/>
+          <w:sz w:val="18"/>
+          <w:szCs w:val="19"/>
+          <w:highlight w:val="white"/>
+        </w:rPr>
+        <w:t>:</w:t>
       </w:r>
     </w:p>
     <w:p>
@@ -2567,7 +3216,31 @@
           <w:szCs w:val="19"/>
           <w:highlight w:val="white"/>
         </w:rPr>
-        <w:t xml:space="preserve"> GetNextPosition() // </w:t>
+        <w:t xml:space="preserve"> </w:t>
+      </w:r>
+      <w:proofErr w:type="spellStart"/>
+      <w:r>
+        <w:rPr>
+          <w:rFonts w:ascii="돋움체" w:eastAsia="돋움체" w:cs="돋움체"/>
+          <w:color w:val="000000"/>
+          <w:kern w:val="0"/>
+          <w:sz w:val="19"/>
+          <w:szCs w:val="19"/>
+          <w:highlight w:val="white"/>
+        </w:rPr>
+        <w:t>GetNextPosition</w:t>
+      </w:r>
+      <w:proofErr w:type="spellEnd"/>
+      <w:r>
+        <w:rPr>
+          <w:rFonts w:ascii="돋움체" w:eastAsia="돋움체" w:cs="돋움체"/>
+          <w:color w:val="000000"/>
+          <w:kern w:val="0"/>
+          <w:sz w:val="19"/>
+          <w:szCs w:val="19"/>
+          <w:highlight w:val="white"/>
+        </w:rPr>
+        <w:t xml:space="preserve">() // </w:t>
       </w:r>
       <w:r>
         <w:rPr>
@@ -2632,7 +3305,31 @@
           <w:szCs w:val="19"/>
           <w:highlight w:val="white"/>
         </w:rPr>
-        <w:t xml:space="preserve">        tarPos = </w:t>
+        <w:t xml:space="preserve">        </w:t>
+      </w:r>
+      <w:proofErr w:type="spellStart"/>
+      <w:r>
+        <w:rPr>
+          <w:rFonts w:ascii="돋움체" w:eastAsia="돋움체" w:cs="돋움체"/>
+          <w:color w:val="000000"/>
+          <w:kern w:val="0"/>
+          <w:sz w:val="19"/>
+          <w:szCs w:val="19"/>
+          <w:highlight w:val="white"/>
+        </w:rPr>
+        <w:t>tarPos</w:t>
+      </w:r>
+      <w:proofErr w:type="spellEnd"/>
+      <w:r>
+        <w:rPr>
+          <w:rFonts w:ascii="돋움체" w:eastAsia="돋움체" w:cs="돋움체"/>
+          <w:color w:val="000000"/>
+          <w:kern w:val="0"/>
+          <w:sz w:val="19"/>
+          <w:szCs w:val="19"/>
+          <w:highlight w:val="white"/>
+        </w:rPr>
+        <w:t xml:space="preserve"> = </w:t>
       </w:r>
       <w:r>
         <w:rPr>
@@ -2678,6 +3375,7 @@
         </w:rPr>
         <w:t>(</w:t>
       </w:r>
+      <w:proofErr w:type="spellStart"/>
       <w:r>
         <w:rPr>
           <w:rFonts w:ascii="돋움체" w:eastAsia="돋움체" w:cs="돋움체"/>
@@ -2698,8 +3396,69 @@
           <w:szCs w:val="19"/>
           <w:highlight w:val="white"/>
         </w:rPr>
-        <w:t xml:space="preserve">.Range(minX, maxX), 0.5f, </w:t>
-      </w:r>
+        <w:t>.Range</w:t>
+      </w:r>
+      <w:proofErr w:type="spellEnd"/>
+      <w:r>
+        <w:rPr>
+          <w:rFonts w:ascii="돋움체" w:eastAsia="돋움체" w:cs="돋움체"/>
+          <w:color w:val="000000"/>
+          <w:kern w:val="0"/>
+          <w:sz w:val="19"/>
+          <w:szCs w:val="19"/>
+          <w:highlight w:val="white"/>
+        </w:rPr>
+        <w:t>(</w:t>
+      </w:r>
+      <w:proofErr w:type="spellStart"/>
+      <w:r>
+        <w:rPr>
+          <w:rFonts w:ascii="돋움체" w:eastAsia="돋움체" w:cs="돋움체"/>
+          <w:color w:val="000000"/>
+          <w:kern w:val="0"/>
+          <w:sz w:val="19"/>
+          <w:szCs w:val="19"/>
+          <w:highlight w:val="white"/>
+        </w:rPr>
+        <w:t>minX</w:t>
+      </w:r>
+      <w:proofErr w:type="spellEnd"/>
+      <w:r>
+        <w:rPr>
+          <w:rFonts w:ascii="돋움체" w:eastAsia="돋움체" w:cs="돋움체"/>
+          <w:color w:val="000000"/>
+          <w:kern w:val="0"/>
+          <w:sz w:val="19"/>
+          <w:szCs w:val="19"/>
+          <w:highlight w:val="white"/>
+        </w:rPr>
+        <w:t xml:space="preserve">, </w:t>
+      </w:r>
+      <w:proofErr w:type="spellStart"/>
+      <w:r>
+        <w:rPr>
+          <w:rFonts w:ascii="돋움체" w:eastAsia="돋움체" w:cs="돋움체"/>
+          <w:color w:val="000000"/>
+          <w:kern w:val="0"/>
+          <w:sz w:val="19"/>
+          <w:szCs w:val="19"/>
+          <w:highlight w:val="white"/>
+        </w:rPr>
+        <w:t>maxX</w:t>
+      </w:r>
+      <w:proofErr w:type="spellEnd"/>
+      <w:r>
+        <w:rPr>
+          <w:rFonts w:ascii="돋움체" w:eastAsia="돋움체" w:cs="돋움체"/>
+          <w:color w:val="000000"/>
+          <w:kern w:val="0"/>
+          <w:sz w:val="19"/>
+          <w:szCs w:val="19"/>
+          <w:highlight w:val="white"/>
+        </w:rPr>
+        <w:t xml:space="preserve">), 0.5f, </w:t>
+      </w:r>
+      <w:proofErr w:type="spellStart"/>
       <w:r>
         <w:rPr>
           <w:rFonts w:ascii="돋움체" w:eastAsia="돋움체" w:cs="돋움체"/>
@@ -2720,7 +3479,67 @@
           <w:szCs w:val="19"/>
           <w:highlight w:val="white"/>
         </w:rPr>
-        <w:t>.Range(minZ, maxZ));</w:t>
+        <w:t>.Range</w:t>
+      </w:r>
+      <w:proofErr w:type="spellEnd"/>
+      <w:r>
+        <w:rPr>
+          <w:rFonts w:ascii="돋움체" w:eastAsia="돋움체" w:cs="돋움체"/>
+          <w:color w:val="000000"/>
+          <w:kern w:val="0"/>
+          <w:sz w:val="19"/>
+          <w:szCs w:val="19"/>
+          <w:highlight w:val="white"/>
+        </w:rPr>
+        <w:t>(</w:t>
+      </w:r>
+      <w:proofErr w:type="spellStart"/>
+      <w:r>
+        <w:rPr>
+          <w:rFonts w:ascii="돋움체" w:eastAsia="돋움체" w:cs="돋움체"/>
+          <w:color w:val="000000"/>
+          <w:kern w:val="0"/>
+          <w:sz w:val="19"/>
+          <w:szCs w:val="19"/>
+          <w:highlight w:val="white"/>
+        </w:rPr>
+        <w:t>minZ</w:t>
+      </w:r>
+      <w:proofErr w:type="spellEnd"/>
+      <w:r>
+        <w:rPr>
+          <w:rFonts w:ascii="돋움체" w:eastAsia="돋움체" w:cs="돋움체"/>
+          <w:color w:val="000000"/>
+          <w:kern w:val="0"/>
+          <w:sz w:val="19"/>
+          <w:szCs w:val="19"/>
+          <w:highlight w:val="white"/>
+        </w:rPr>
+        <w:t xml:space="preserve">, </w:t>
+      </w:r>
+      <w:proofErr w:type="spellStart"/>
+      <w:r>
+        <w:rPr>
+          <w:rFonts w:ascii="돋움체" w:eastAsia="돋움체" w:cs="돋움체"/>
+          <w:color w:val="000000"/>
+          <w:kern w:val="0"/>
+          <w:sz w:val="19"/>
+          <w:szCs w:val="19"/>
+          <w:highlight w:val="white"/>
+        </w:rPr>
+        <w:t>maxZ</w:t>
+      </w:r>
+      <w:proofErr w:type="spellEnd"/>
+      <w:r>
+        <w:rPr>
+          <w:rFonts w:ascii="돋움체" w:eastAsia="돋움체" w:cs="돋움체"/>
+          <w:color w:val="000000"/>
+          <w:kern w:val="0"/>
+          <w:sz w:val="19"/>
+          <w:szCs w:val="19"/>
+          <w:highlight w:val="white"/>
+        </w:rPr>
+        <w:t>));</w:t>
       </w:r>
     </w:p>
     <w:p>
@@ -2837,14 +3656,26 @@
       <w:pPr>
         <w:jc w:val="left"/>
         <w:rPr>
+          <w:rFonts w:eastAsiaTheme="minorHAnsi"/>
+        </w:rPr>
+      </w:pPr>
+      <w:r>
+        <w:rPr>
           <w:rFonts w:eastAsiaTheme="minorHAnsi" w:hint="eastAsia"/>
         </w:rPr>
-      </w:pPr>
+        <w:t>유니티에 내장된 UGUI를 이용하여 이동버튼,</w:t>
+      </w:r>
+      <w:r>
+        <w:rPr>
+          <w:rFonts w:eastAsiaTheme="minorHAnsi"/>
+        </w:rPr>
+        <w:t xml:space="preserve"> </w:t>
+      </w:r>
       <w:r>
         <w:rPr>
           <w:rFonts w:eastAsiaTheme="minorHAnsi" w:hint="eastAsia"/>
         </w:rPr>
-        <w:t>유니티에 내장된 UGUI를 이용하여 이동버튼,</w:t>
+        <w:t>공격버튼,</w:t>
       </w:r>
       <w:r>
         <w:rPr>
@@ -2856,19 +3687,21 @@
         <w:rPr>
           <w:rFonts w:eastAsiaTheme="minorHAnsi" w:hint="eastAsia"/>
         </w:rPr>
-        <w:t>공격버튼,</w:t>
-      </w:r>
-      <w:r>
-        <w:rPr>
-          <w:rFonts w:eastAsiaTheme="minorHAnsi"/>
-        </w:rPr>
-        <w:t xml:space="preserve"> </w:t>
-      </w:r>
+        <w:t xml:space="preserve">옵션버튼 및 </w:t>
+      </w:r>
+      <w:proofErr w:type="spellStart"/>
       <w:r>
         <w:rPr>
           <w:rFonts w:eastAsiaTheme="minorHAnsi" w:hint="eastAsia"/>
         </w:rPr>
-        <w:t xml:space="preserve">옵션버튼 및 체력게이지를 넣었으며, 해당하는 </w:t>
+        <w:t>체력게이지를</w:t>
+      </w:r>
+      <w:proofErr w:type="spellEnd"/>
+      <w:r>
+        <w:rPr>
+          <w:rFonts w:eastAsiaTheme="minorHAnsi" w:hint="eastAsia"/>
+        </w:rPr>
+        <w:t xml:space="preserve"> 넣었으며, 해당하는 </w:t>
       </w:r>
       <w:r>
         <w:rPr>
@@ -2882,12 +3715,14 @@
         </w:rPr>
         <w:t xml:space="preserve">를 누르면 </w:t>
       </w:r>
+      <w:proofErr w:type="spellStart"/>
       <w:r>
         <w:rPr>
           <w:rFonts w:eastAsiaTheme="minorHAnsi"/>
         </w:rPr>
         <w:t>EventManager</w:t>
       </w:r>
+      <w:proofErr w:type="spellEnd"/>
       <w:r>
         <w:rPr>
           <w:rFonts w:eastAsiaTheme="minorHAnsi" w:hint="eastAsia"/>
@@ -2907,12 +3742,14 @@
         </w:rPr>
         <w:t xml:space="preserve">3) </w:t>
       </w:r>
+      <w:proofErr w:type="spellStart"/>
       <w:r>
         <w:rPr>
           <w:rFonts w:eastAsiaTheme="minorHAnsi"/>
         </w:rPr>
         <w:t>NavMeshAgent</w:t>
       </w:r>
+      <w:proofErr w:type="spellEnd"/>
     </w:p>
     <w:p>
       <w:pPr>
@@ -3128,8 +3965,6 @@
         </w:rPr>
         <w:t>.</w:t>
       </w:r>
-      <w:bookmarkStart w:id="0" w:name="_GoBack"/>
-      <w:bookmarkEnd w:id="0"/>
     </w:p>
     <w:p>
       <w:pPr>
@@ -3765,11 +4600,20 @@
           <w:sz w:val="36"/>
         </w:rPr>
       </w:pPr>
-      <w:r>
+    </w:p>
+    <w:p>
+      <w:pPr>
         <w:rPr>
           <w:rFonts w:eastAsiaTheme="minorHAnsi"/>
           <w:sz w:val="36"/>
         </w:rPr>
+      </w:pPr>
+      <w:r>
+        <w:rPr>
+          <w:rFonts w:eastAsiaTheme="minorHAnsi"/>
+          <w:sz w:val="36"/>
+        </w:rPr>
+        <w:lastRenderedPageBreak/>
         <w:t>C#</w:t>
       </w:r>
     </w:p>
@@ -3789,7 +4633,6 @@
         <w:rPr>
           <w:rFonts w:eastAsiaTheme="minorHAnsi"/>
         </w:rPr>
-        <w:lastRenderedPageBreak/>
         <w:t>Delegate</w:t>
       </w:r>
     </w:p>
@@ -3834,7 +4677,7 @@
     <w:p>
       <w:pPr>
         <w:rPr>
-          <w:rFonts w:eastAsiaTheme="minorHAnsi"/>
+          <w:rFonts w:eastAsiaTheme="minorHAnsi" w:hint="eastAsia"/>
         </w:rPr>
       </w:pPr>
     </w:p>
@@ -3963,6 +4806,8 @@
         </w:rPr>
         <w:t xml:space="preserve">DFS BFS, Dynamic Programming, </w:t>
       </w:r>
+      <w:bookmarkStart w:id="0" w:name="_GoBack"/>
+      <w:bookmarkEnd w:id="0"/>
     </w:p>
     <w:sectPr>
       <w:pgSz w:w="11906" w:h="16838"/>
@@ -3975,7 +4820,7 @@
 </file>
 
 <file path=word/numbering.xml><?xml version="1.0" encoding="utf-8"?>
-<w:numbering xmlns:wpc="http://schemas.microsoft.com/office/word/2010/wordprocessingCanvas" xmlns:cx="http://schemas.microsoft.com/office/drawing/2014/chartex" xmlns:cx1="http://schemas.microsoft.com/office/drawing/2015/9/8/chartex" xmlns:cx2="http://schemas.microsoft.com/office/drawing/2015/10/21/chartex" xmlns:mc="http://schemas.openxmlformats.org/markup-compatibility/2006" xmlns:o="urn:schemas-microsoft-com:office:office" xmlns:r="http://schemas.openxmlformats.org/officeDocument/2006/relationships" xmlns:m="http://schemas.openxmlformats.org/officeDocument/2006/math" xmlns:v="urn:schemas-microsoft-com:vml" xmlns:wp14="http://schemas.microsoft.com/office/word/2010/wordprocessingDrawing" xmlns:wp="http://schemas.openxmlformats.org/drawingml/2006/wordprocessingDrawing" xmlns:w10="urn:schemas-microsoft-com:office:word" xmlns:w="http://schemas.openxmlformats.org/wordprocessingml/2006/main" xmlns:w14="http://schemas.microsoft.com/office/word/2010/wordml" xmlns:w15="http://schemas.microsoft.com/office/word/2012/wordml" xmlns:w16se="http://schemas.microsoft.com/office/word/2015/wordml/symex" xmlns:wpg="http://schemas.microsoft.com/office/word/2010/wordprocessingGroup" xmlns:wpi="http://schemas.microsoft.com/office/word/2010/wordprocessingInk" xmlns:wne="http://schemas.microsoft.com/office/word/2006/wordml" xmlns:wps="http://schemas.microsoft.com/office/word/2010/wordprocessingShape" mc:Ignorable="w14 w15 w16se wp14">
+<w:numbering xmlns:wpc="http://schemas.microsoft.com/office/word/2010/wordprocessingCanvas" xmlns:cx="http://schemas.microsoft.com/office/drawing/2014/chartex" xmlns:cx1="http://schemas.microsoft.com/office/drawing/2015/9/8/chartex" xmlns:cx2="http://schemas.microsoft.com/office/drawing/2015/10/21/chartex" xmlns:cx3="http://schemas.microsoft.com/office/drawing/2016/5/9/chartex" xmlns:cx4="http://schemas.microsoft.com/office/drawing/2016/5/10/chartex" xmlns:cx5="http://schemas.microsoft.com/office/drawing/2016/5/11/chartex" xmlns:mc="http://schemas.openxmlformats.org/markup-compatibility/2006" xmlns:o="urn:schemas-microsoft-com:office:office" xmlns:r="http://schemas.openxmlformats.org/officeDocument/2006/relationships" xmlns:m="http://schemas.openxmlformats.org/officeDocument/2006/math" xmlns:v="urn:schemas-microsoft-com:vml" xmlns:wp14="http://schemas.microsoft.com/office/word/2010/wordprocessingDrawing" xmlns:wp="http://schemas.openxmlformats.org/drawingml/2006/wordprocessingDrawing" xmlns:w10="urn:schemas-microsoft-com:office:word" xmlns:w="http://schemas.openxmlformats.org/wordprocessingml/2006/main" xmlns:w14="http://schemas.microsoft.com/office/word/2010/wordml" xmlns:w15="http://schemas.microsoft.com/office/word/2012/wordml" xmlns:w16se="http://schemas.microsoft.com/office/word/2015/wordml/symex" xmlns:wpg="http://schemas.microsoft.com/office/word/2010/wordprocessingGroup" xmlns:wpi="http://schemas.microsoft.com/office/word/2010/wordprocessingInk" xmlns:wne="http://schemas.microsoft.com/office/word/2006/wordml" xmlns:wps="http://schemas.microsoft.com/office/word/2010/wordprocessingShape" mc:Ignorable="w14 w15 w16se wp14">
   <w:abstractNum w:abstractNumId="0" w15:restartNumberingAfterBreak="0">
     <w:nsid w:val="17B06B6D"/>
     <w:multiLevelType w:val="hybridMultilevel"/>
@@ -4181,7 +5026,7 @@
       </w:pPr>
     </w:pPrDefault>
   </w:docDefaults>
-  <w:latentStyles w:defLockedState="0" w:defUIPriority="99" w:defSemiHidden="0" w:defUnhideWhenUsed="0" w:defQFormat="0" w:count="372">
+  <w:latentStyles w:defLockedState="0" w:defUIPriority="99" w:defSemiHidden="0" w:defUnhideWhenUsed="0" w:defQFormat="0" w:count="374">
     <w:lsdException w:name="Normal" w:uiPriority="0" w:qFormat="1"/>
     <w:lsdException w:name="heading 1" w:uiPriority="9" w:qFormat="1"/>
     <w:lsdException w:name="heading 2" w:semiHidden="1" w:uiPriority="9" w:unhideWhenUsed="1" w:qFormat="1"/>
@@ -4287,7 +5132,6 @@
     <w:lsdException w:name="HTML Sample" w:semiHidden="1" w:unhideWhenUsed="1"/>
     <w:lsdException w:name="HTML Typewriter" w:semiHidden="1" w:unhideWhenUsed="1"/>
     <w:lsdException w:name="HTML Variable" w:semiHidden="1" w:unhideWhenUsed="1"/>
-    <w:lsdException w:name="Normal Table" w:semiHidden="1" w:unhideWhenUsed="1"/>
     <w:lsdException w:name="annotation subject" w:semiHidden="1" w:unhideWhenUsed="1"/>
     <w:lsdException w:name="No List" w:semiHidden="1" w:unhideWhenUsed="1"/>
     <w:lsdException w:name="Outline List 1" w:semiHidden="1" w:unhideWhenUsed="1"/>
@@ -4333,11 +5177,9 @@
     <w:lsdException w:name="Table Subtle 1" w:semiHidden="1" w:unhideWhenUsed="1"/>
     <w:lsdException w:name="Table Subtle 2" w:semiHidden="1" w:unhideWhenUsed="1"/>
     <w:lsdException w:name="Table Web 1" w:semiHidden="1" w:unhideWhenUsed="1"/>
-    <w:lsdException w:name="Table Web 2" w:semiHidden="1" w:unhideWhenUsed="1"/>
     <w:lsdException w:name="Table Web 3" w:semiHidden="1" w:unhideWhenUsed="1"/>
     <w:lsdException w:name="Balloon Text" w:semiHidden="1" w:unhideWhenUsed="1"/>
     <w:lsdException w:name="Table Grid" w:uiPriority="39"/>
-    <w:lsdException w:name="Table Theme" w:semiHidden="1" w:unhideWhenUsed="1"/>
     <w:lsdException w:name="Placeholder Text" w:semiHidden="1"/>
     <w:lsdException w:name="No Spacing" w:uiPriority="1" w:qFormat="1"/>
     <w:lsdException w:name="Light Shading" w:uiPriority="60"/>
@@ -4554,6 +5396,8 @@
     <w:lsdException w:name="List Table 6 Colorful Accent 6" w:uiPriority="51"/>
     <w:lsdException w:name="List Table 7 Colorful Accent 6" w:uiPriority="52"/>
     <w:lsdException w:name="Mention" w:semiHidden="1" w:unhideWhenUsed="1"/>
+    <w:lsdException w:name="Smart Hyperlink" w:semiHidden="1" w:unhideWhenUsed="1"/>
+    <w:lsdException w:name="Hashtag" w:semiHidden="1" w:unhideWhenUsed="1"/>
   </w:latentStyles>
   <w:style w:type="paragraph" w:default="1" w:styleId="a">
     <w:name w:val="Normal"/>

</xml_diff>